<commit_message>
Completed Gnutella project report
</commit_message>
<xml_diff>
--- a/Gnutella on a Twisted Framework.docx
+++ b/Gnutella on a Twisted Framework.docx
@@ -401,21 +401,7 @@
         <w:rPr>
           <w:rFonts w:ascii="Times New Roman" w:hAnsi="Times New Roman" w:cs="Times New Roman"/>
         </w:rPr>
-        <w:t xml:space="preserve">Upon further research, we found that the Twisted framework was used to make an earlier version of </w:t>
-      </w:r>
-      <w:proofErr w:type="spellStart"/>
-      <w:r>
-        <w:rPr>
-          <w:rFonts w:ascii="Times New Roman" w:hAnsi="Times New Roman" w:cs="Times New Roman"/>
-        </w:rPr>
-        <w:t>BitTorrent</w:t>
-      </w:r>
-      <w:proofErr w:type="spellEnd"/>
-      <w:r>
-        <w:rPr>
-          <w:rFonts w:ascii="Times New Roman" w:hAnsi="Times New Roman" w:cs="Times New Roman"/>
-        </w:rPr>
-        <w:t xml:space="preserve">. Twisted is an event-driven networking framework </w:t>
+        <w:t xml:space="preserve">Upon further research, we found that the Twisted framework was used to make an earlier version of BitTorrent. Twisted is an event-driven networking framework </w:t>
       </w:r>
       <w:r>
         <w:rPr>
@@ -526,180 +512,281 @@
           <w:sz w:val="22"/>
         </w:rPr>
       </w:pPr>
-      <w:proofErr w:type="gramStart"/>
       <w:r>
         <w:rPr>
           <w:rFonts w:ascii="Lucida Console" w:hAnsi="Lucida Console" w:cs="Times New Roman"/>
           <w:sz w:val="22"/>
         </w:rPr>
-        <w:t>python</w:t>
-      </w:r>
-      <w:proofErr w:type="gramEnd"/>
-      <w:r>
+        <w:t>python gnutella.py [directory]</w:t>
+      </w:r>
+    </w:p>
+    <w:p>
+      <w:pPr>
+        <w:rPr>
+          <w:rFonts w:ascii="Times New Roman" w:hAnsi="Times New Roman" w:cs="Times New Roman"/>
+          <w:sz w:val="8"/>
+        </w:rPr>
+      </w:pPr>
+    </w:p>
+    <w:p>
+      <w:pPr>
+        <w:rPr>
+          <w:rFonts w:ascii="Times New Roman" w:hAnsi="Times New Roman" w:cs="Times New Roman"/>
+        </w:rPr>
+      </w:pPr>
+      <w:r>
+        <w:rPr>
+          <w:rFonts w:ascii="Times New Roman" w:hAnsi="Times New Roman" w:cs="Times New Roman"/>
+        </w:rPr>
+        <w:t>where [directory] is the directory that will act is the node's directory.</w:t>
+      </w:r>
+    </w:p>
+    <w:p>
+      <w:pPr>
+        <w:rPr>
+          <w:rFonts w:ascii="Times New Roman" w:hAnsi="Times New Roman" w:cs="Times New Roman"/>
+        </w:rPr>
+      </w:pPr>
+      <w:r>
+        <w:rPr>
+          <w:rFonts w:ascii="Times New Roman" w:hAnsi="Times New Roman" w:cs="Times New Roman"/>
+        </w:rPr>
+        <w:t>Files in the [directory]/files folder will be shared on the network.</w:t>
+      </w:r>
+    </w:p>
+    <w:p>
+      <w:pPr>
+        <w:rPr>
+          <w:rFonts w:ascii="Times New Roman" w:hAnsi="Times New Roman" w:cs="Times New Roman"/>
+        </w:rPr>
+      </w:pPr>
+      <w:r>
+        <w:rPr>
+          <w:rFonts w:ascii="Times New Roman" w:hAnsi="Times New Roman" w:cs="Times New Roman"/>
+        </w:rPr>
+        <w:t>A [directory]/output.log file will be created to log interactions the node makes.</w:t>
+      </w:r>
+    </w:p>
+    <w:p>
+      <w:pPr>
+        <w:rPr>
+          <w:rFonts w:ascii="Times New Roman" w:hAnsi="Times New Roman" w:cs="Times New Roman"/>
+        </w:rPr>
+      </w:pPr>
+      <w:r>
+        <w:rPr>
+          <w:rFonts w:ascii="Times New Roman" w:hAnsi="Times New Roman" w:cs="Times New Roman"/>
+        </w:rPr>
+        <w:t>If files and directories do not already exist, program will generate them</w:t>
+      </w:r>
+      <w:r>
+        <w:rPr>
+          <w:rFonts w:ascii="Times New Roman" w:hAnsi="Times New Roman" w:cs="Times New Roman"/>
+        </w:rPr>
+        <w:t>.</w:t>
+      </w:r>
+    </w:p>
+    <w:p>
+      <w:pPr>
+        <w:rPr>
+          <w:rFonts w:ascii="Times New Roman" w:hAnsi="Times New Roman" w:cs="Times New Roman"/>
+        </w:rPr>
+      </w:pPr>
+    </w:p>
+    <w:p>
+      <w:pPr>
+        <w:rPr>
+          <w:rFonts w:ascii="Times New Roman" w:hAnsi="Times New Roman" w:cs="Times New Roman"/>
+        </w:rPr>
+      </w:pPr>
+      <w:r>
+        <w:rPr>
+          <w:rFonts w:ascii="Times New Roman" w:hAnsi="Times New Roman" w:cs="Times New Roman"/>
+        </w:rPr>
+        <w:t>To connect to another node in an existing network on start up:</w:t>
+      </w:r>
+    </w:p>
+    <w:p>
+      <w:pPr>
+        <w:rPr>
+          <w:rFonts w:ascii="Times New Roman" w:hAnsi="Times New Roman" w:cs="Times New Roman"/>
+          <w:sz w:val="10"/>
+        </w:rPr>
+      </w:pPr>
+    </w:p>
+    <w:p>
+      <w:pPr>
+        <w:ind w:firstLine="720"/>
         <w:rPr>
           <w:rFonts w:ascii="Lucida Console" w:hAnsi="Lucida Console" w:cs="Times New Roman"/>
           <w:sz w:val="22"/>
         </w:rPr>
-        <w:t xml:space="preserve"> gnutella.py [directory]</w:t>
-      </w:r>
-    </w:p>
-    <w:p>
-      <w:pPr>
-        <w:rPr>
-          <w:rFonts w:ascii="Times New Roman" w:hAnsi="Times New Roman" w:cs="Times New Roman"/>
-          <w:sz w:val="8"/>
-        </w:rPr>
-      </w:pPr>
-    </w:p>
-    <w:p>
-      <w:pPr>
-        <w:rPr>
-          <w:rFonts w:ascii="Times New Roman" w:hAnsi="Times New Roman" w:cs="Times New Roman"/>
-        </w:rPr>
-      </w:pPr>
-      <w:proofErr w:type="gramStart"/>
-      <w:r>
-        <w:rPr>
-          <w:rFonts w:ascii="Times New Roman" w:hAnsi="Times New Roman" w:cs="Times New Roman"/>
-        </w:rPr>
-        <w:t>where</w:t>
-      </w:r>
-      <w:proofErr w:type="gramEnd"/>
-      <w:r>
-        <w:rPr>
-          <w:rFonts w:ascii="Times New Roman" w:hAnsi="Times New Roman" w:cs="Times New Roman"/>
-        </w:rPr>
-        <w:t xml:space="preserve"> [directory] is the directory that will act is the node's directory.</w:t>
-      </w:r>
-    </w:p>
-    <w:p>
-      <w:pPr>
-        <w:rPr>
-          <w:rFonts w:ascii="Times New Roman" w:hAnsi="Times New Roman" w:cs="Times New Roman"/>
-        </w:rPr>
-      </w:pPr>
-      <w:r>
-        <w:rPr>
-          <w:rFonts w:ascii="Times New Roman" w:hAnsi="Times New Roman" w:cs="Times New Roman"/>
-        </w:rPr>
-        <w:t>Files in the [directory]/files folder will be shared on the network.</w:t>
-      </w:r>
-    </w:p>
-    <w:p>
-      <w:pPr>
-        <w:rPr>
-          <w:rFonts w:ascii="Times New Roman" w:hAnsi="Times New Roman" w:cs="Times New Roman"/>
-        </w:rPr>
-      </w:pPr>
-      <w:r>
-        <w:rPr>
-          <w:rFonts w:ascii="Times New Roman" w:hAnsi="Times New Roman" w:cs="Times New Roman"/>
-        </w:rPr>
-        <w:t>A [directory]/output.log file will be created to log interactions the node makes.</w:t>
-      </w:r>
-    </w:p>
-    <w:p>
-      <w:pPr>
-        <w:rPr>
-          <w:rFonts w:ascii="Times New Roman" w:hAnsi="Times New Roman" w:cs="Times New Roman"/>
-        </w:rPr>
-      </w:pPr>
-      <w:r>
-        <w:rPr>
-          <w:rFonts w:ascii="Times New Roman" w:hAnsi="Times New Roman" w:cs="Times New Roman"/>
-        </w:rPr>
-        <w:t>If files and directories do not already exist, program will generate them</w:t>
-      </w:r>
-      <w:r>
-        <w:rPr>
-          <w:rFonts w:ascii="Times New Roman" w:hAnsi="Times New Roman" w:cs="Times New Roman"/>
-        </w:rPr>
-        <w:t>.</w:t>
-      </w:r>
-    </w:p>
-    <w:p>
-      <w:pPr>
-        <w:rPr>
-          <w:rFonts w:ascii="Times New Roman" w:hAnsi="Times New Roman" w:cs="Times New Roman"/>
-        </w:rPr>
-      </w:pPr>
-    </w:p>
-    <w:p>
-      <w:pPr>
-        <w:rPr>
-          <w:rFonts w:ascii="Times New Roman" w:hAnsi="Times New Roman" w:cs="Times New Roman"/>
-        </w:rPr>
-      </w:pPr>
-      <w:r>
-        <w:rPr>
-          <w:rFonts w:ascii="Times New Roman" w:hAnsi="Times New Roman" w:cs="Times New Roman"/>
-        </w:rPr>
-        <w:t>To connect to another node in an existing network on start up:</w:t>
-      </w:r>
-    </w:p>
-    <w:p>
-      <w:pPr>
-        <w:rPr>
-          <w:rFonts w:ascii="Times New Roman" w:hAnsi="Times New Roman" w:cs="Times New Roman"/>
-          <w:sz w:val="10"/>
-        </w:rPr>
-      </w:pPr>
-    </w:p>
-    <w:p>
-      <w:pPr>
-        <w:ind w:firstLine="720"/>
+      </w:pPr>
+      <w:r>
         <w:rPr>
           <w:rFonts w:ascii="Lucida Console" w:hAnsi="Lucida Console" w:cs="Times New Roman"/>
           <w:sz w:val="22"/>
         </w:rPr>
-      </w:pPr>
-      <w:proofErr w:type="gramStart"/>
-      <w:r>
+        <w:t>python gnutella.py [directory] -i [ip] -p [port#]</w:t>
+      </w:r>
+    </w:p>
+    <w:p>
+      <w:pPr>
+        <w:rPr>
+          <w:rFonts w:ascii="Times New Roman" w:hAnsi="Times New Roman" w:cs="Times New Roman"/>
+          <w:sz w:val="8"/>
+        </w:rPr>
+      </w:pPr>
+    </w:p>
+    <w:p>
+      <w:pPr>
+        <w:rPr>
+          <w:rFonts w:ascii="Times New Roman" w:hAnsi="Times New Roman" w:cs="Times New Roman"/>
+        </w:rPr>
+      </w:pPr>
+      <w:r>
+        <w:rPr>
+          <w:rFonts w:ascii="Times New Roman" w:hAnsi="Times New Roman" w:cs="Times New Roman"/>
+        </w:rPr>
+        <w:t xml:space="preserve">**Note: </w:t>
+      </w:r>
+      <w:r>
+        <w:rPr>
+          <w:rFonts w:ascii="Times New Roman" w:hAnsi="Times New Roman" w:cs="Times New Roman"/>
+          <w:b/>
+        </w:rPr>
+        <w:t xml:space="preserve">please use the same IP </w:t>
+      </w:r>
+      <w:r>
+        <w:rPr>
+          <w:rFonts w:ascii="Times New Roman" w:hAnsi="Times New Roman" w:cs="Times New Roman"/>
+          <w:b/>
+        </w:rPr>
+        <w:t>for each node</w:t>
+      </w:r>
+      <w:r>
+        <w:rPr>
+          <w:rFonts w:ascii="Times New Roman" w:hAnsi="Times New Roman" w:cs="Times New Roman"/>
+        </w:rPr>
+        <w:t xml:space="preserve"> </w:t>
+      </w:r>
+      <w:r>
+        <w:rPr>
+          <w:rFonts w:ascii="Times New Roman" w:hAnsi="Times New Roman" w:cs="Times New Roman"/>
+        </w:rPr>
+        <w:t>(e.g.: do not</w:t>
+      </w:r>
+      <w:r>
+        <w:rPr>
+          <w:rFonts w:ascii="Times New Roman" w:hAnsi="Times New Roman" w:cs="Times New Roman"/>
+        </w:rPr>
+        <w:t xml:space="preserve"> connect </w:t>
+      </w:r>
+      <w:r>
+        <w:rPr>
+          <w:rFonts w:ascii="Times New Roman" w:hAnsi="Times New Roman" w:cs="Times New Roman"/>
+        </w:rPr>
+        <w:t xml:space="preserve">to a node using "localhost" </w:t>
+      </w:r>
+      <w:r>
+        <w:rPr>
+          <w:rFonts w:ascii="Times New Roman" w:hAnsi="Times New Roman" w:cs="Times New Roman"/>
+        </w:rPr>
+        <w:t>on some connections</w:t>
+      </w:r>
+      <w:r>
+        <w:rPr>
+          <w:rFonts w:ascii="Times New Roman" w:hAnsi="Times New Roman" w:cs="Times New Roman"/>
+        </w:rPr>
+        <w:t xml:space="preserve"> and the actual IP on others)</w:t>
+      </w:r>
+    </w:p>
+    <w:p>
+      <w:pPr>
+        <w:rPr>
+          <w:rFonts w:ascii="Times New Roman" w:hAnsi="Times New Roman" w:cs="Times New Roman"/>
+        </w:rPr>
+      </w:pPr>
+    </w:p>
+    <w:p>
+      <w:pPr>
+        <w:rPr>
+          <w:rFonts w:ascii="Times New Roman" w:hAnsi="Times New Roman" w:cs="Times New Roman"/>
+        </w:rPr>
+      </w:pPr>
+      <w:r>
+        <w:rPr>
+          <w:rFonts w:ascii="Times New Roman" w:hAnsi="Times New Roman" w:cs="Times New Roman"/>
+        </w:rPr>
+        <w:t>To watch the log file while the node is running, run in another terminal:</w:t>
+      </w:r>
+    </w:p>
+    <w:p>
+      <w:pPr>
+        <w:rPr>
+          <w:rFonts w:ascii="Times New Roman" w:hAnsi="Times New Roman" w:cs="Times New Roman"/>
+          <w:sz w:val="10"/>
+        </w:rPr>
+      </w:pPr>
+    </w:p>
+    <w:p>
+      <w:pPr>
+        <w:ind w:firstLine="720"/>
         <w:rPr>
           <w:rFonts w:ascii="Lucida Console" w:hAnsi="Lucida Console" w:cs="Times New Roman"/>
           <w:sz w:val="22"/>
         </w:rPr>
-        <w:t>python</w:t>
-      </w:r>
-      <w:proofErr w:type="gramEnd"/>
+      </w:pPr>
       <w:r>
         <w:rPr>
           <w:rFonts w:ascii="Lucida Console" w:hAnsi="Lucida Console" w:cs="Times New Roman"/>
           <w:sz w:val="22"/>
         </w:rPr>
-        <w:t xml:space="preserve"> gnutella.py [directory] -</w:t>
-      </w:r>
-      <w:proofErr w:type="spellStart"/>
-      <w:r>
+        <w:t>tail -c +0 -f [output.log path]</w:t>
+      </w:r>
+    </w:p>
+    <w:p>
+      <w:pPr>
+        <w:rPr>
+          <w:rFonts w:ascii="Times New Roman" w:hAnsi="Times New Roman" w:cs="Times New Roman"/>
+        </w:rPr>
+      </w:pPr>
+    </w:p>
+    <w:p>
+      <w:pPr>
+        <w:rPr>
+          <w:rFonts w:ascii="Times New Roman" w:hAnsi="Times New Roman" w:cs="Times New Roman"/>
+        </w:rPr>
+      </w:pPr>
+      <w:r>
+        <w:rPr>
+          <w:rFonts w:ascii="Times New Roman" w:hAnsi="Times New Roman" w:cs="Times New Roman"/>
+        </w:rPr>
+        <w:t>To request a file, after the node is running, enter:</w:t>
+      </w:r>
+    </w:p>
+    <w:p>
+      <w:pPr>
+        <w:rPr>
+          <w:rFonts w:ascii="Times New Roman" w:hAnsi="Times New Roman" w:cs="Times New Roman"/>
+          <w:sz w:val="10"/>
+        </w:rPr>
+      </w:pPr>
+    </w:p>
+    <w:p>
+      <w:pPr>
+        <w:ind w:firstLine="720"/>
         <w:rPr>
           <w:rFonts w:ascii="Lucida Console" w:hAnsi="Lucida Console" w:cs="Times New Roman"/>
           <w:sz w:val="22"/>
         </w:rPr>
-        <w:t>i</w:t>
-      </w:r>
-      <w:proofErr w:type="spellEnd"/>
+      </w:pPr>
       <w:r>
         <w:rPr>
           <w:rFonts w:ascii="Lucida Console" w:hAnsi="Lucida Console" w:cs="Times New Roman"/>
           <w:sz w:val="22"/>
         </w:rPr>
-        <w:t xml:space="preserve"> [</w:t>
-      </w:r>
-      <w:proofErr w:type="spellStart"/>
-      <w:r>
-        <w:rPr>
-          <w:rFonts w:ascii="Lucida Console" w:hAnsi="Lucida Console" w:cs="Times New Roman"/>
-          <w:sz w:val="22"/>
-        </w:rPr>
-        <w:t>ip</w:t>
-      </w:r>
-      <w:proofErr w:type="spellEnd"/>
-      <w:r>
-        <w:rPr>
-          <w:rFonts w:ascii="Lucida Console" w:hAnsi="Lucida Console" w:cs="Times New Roman"/>
-          <w:sz w:val="22"/>
-        </w:rPr>
-        <w:t>] -p [port#]</w:t>
+        <w:t>GET [filename];</w:t>
       </w:r>
     </w:p>
     <w:p>
@@ -720,198 +807,46 @@
         <w:rPr>
           <w:rFonts w:ascii="Times New Roman" w:hAnsi="Times New Roman" w:cs="Times New Roman"/>
         </w:rPr>
-        <w:t xml:space="preserve">**Note: </w:t>
-      </w:r>
-      <w:r>
-        <w:rPr>
-          <w:rFonts w:ascii="Times New Roman" w:hAnsi="Times New Roman" w:cs="Times New Roman"/>
-          <w:b/>
-        </w:rPr>
-        <w:t xml:space="preserve">please use the same IP </w:t>
-      </w:r>
-      <w:r>
-        <w:rPr>
-          <w:rFonts w:ascii="Times New Roman" w:hAnsi="Times New Roman" w:cs="Times New Roman"/>
-          <w:b/>
-        </w:rPr>
-        <w:t>for each node</w:t>
-      </w:r>
-      <w:r>
-        <w:rPr>
-          <w:rFonts w:ascii="Times New Roman" w:hAnsi="Times New Roman" w:cs="Times New Roman"/>
-        </w:rPr>
-        <w:t xml:space="preserve"> </w:t>
-      </w:r>
-      <w:r>
-        <w:rPr>
-          <w:rFonts w:ascii="Times New Roman" w:hAnsi="Times New Roman" w:cs="Times New Roman"/>
-        </w:rPr>
-        <w:t>(e.g.: do not</w:t>
-      </w:r>
-      <w:r>
-        <w:rPr>
-          <w:rFonts w:ascii="Times New Roman" w:hAnsi="Times New Roman" w:cs="Times New Roman"/>
-        </w:rPr>
-        <w:t xml:space="preserve"> connect </w:t>
-      </w:r>
-      <w:r>
-        <w:rPr>
-          <w:rFonts w:ascii="Times New Roman" w:hAnsi="Times New Roman" w:cs="Times New Roman"/>
-        </w:rPr>
-        <w:t>to a node using "</w:t>
-      </w:r>
-      <w:proofErr w:type="spellStart"/>
-      <w:r>
-        <w:rPr>
-          <w:rFonts w:ascii="Times New Roman" w:hAnsi="Times New Roman" w:cs="Times New Roman"/>
-        </w:rPr>
-        <w:t>localhost</w:t>
-      </w:r>
-      <w:proofErr w:type="spellEnd"/>
-      <w:r>
-        <w:rPr>
-          <w:rFonts w:ascii="Times New Roman" w:hAnsi="Times New Roman" w:cs="Times New Roman"/>
-        </w:rPr>
-        <w:t xml:space="preserve">" </w:t>
-      </w:r>
-      <w:r>
-        <w:rPr>
-          <w:rFonts w:ascii="Times New Roman" w:hAnsi="Times New Roman" w:cs="Times New Roman"/>
-        </w:rPr>
-        <w:t>on some connections</w:t>
-      </w:r>
-      <w:r>
-        <w:rPr>
-          <w:rFonts w:ascii="Times New Roman" w:hAnsi="Times New Roman" w:cs="Times New Roman"/>
-        </w:rPr>
-        <w:t xml:space="preserve"> and the actual IP on others)</w:t>
-      </w:r>
-    </w:p>
-    <w:p>
-      <w:pPr>
-        <w:rPr>
-          <w:rFonts w:ascii="Times New Roman" w:hAnsi="Times New Roman" w:cs="Times New Roman"/>
-        </w:rPr>
-      </w:pPr>
-    </w:p>
-    <w:p>
-      <w:pPr>
-        <w:rPr>
-          <w:rFonts w:ascii="Times New Roman" w:hAnsi="Times New Roman" w:cs="Times New Roman"/>
-        </w:rPr>
-      </w:pPr>
-      <w:r>
-        <w:rPr>
-          <w:rFonts w:ascii="Times New Roman" w:hAnsi="Times New Roman" w:cs="Times New Roman"/>
-        </w:rPr>
-        <w:t>To watch the log file while the node is running, run in another terminal:</w:t>
-      </w:r>
-    </w:p>
-    <w:p>
-      <w:pPr>
-        <w:rPr>
-          <w:rFonts w:ascii="Times New Roman" w:hAnsi="Times New Roman" w:cs="Times New Roman"/>
-          <w:sz w:val="10"/>
-        </w:rPr>
-      </w:pPr>
-    </w:p>
-    <w:p>
-      <w:pPr>
-        <w:ind w:firstLine="720"/>
-        <w:rPr>
-          <w:rFonts w:ascii="Lucida Console" w:hAnsi="Lucida Console" w:cs="Times New Roman"/>
-          <w:sz w:val="22"/>
-        </w:rPr>
-      </w:pPr>
-      <w:proofErr w:type="gramStart"/>
-      <w:r>
-        <w:rPr>
-          <w:rFonts w:ascii="Lucida Console" w:hAnsi="Lucida Console" w:cs="Times New Roman"/>
-          <w:sz w:val="22"/>
-        </w:rPr>
-        <w:t>tail</w:t>
-      </w:r>
-      <w:proofErr w:type="gramEnd"/>
-      <w:r>
-        <w:rPr>
-          <w:rFonts w:ascii="Lucida Console" w:hAnsi="Lucida Console" w:cs="Times New Roman"/>
-          <w:sz w:val="22"/>
-        </w:rPr>
-        <w:t xml:space="preserve"> -c +0 -f [output.log path]</w:t>
-      </w:r>
-    </w:p>
-    <w:p>
-      <w:pPr>
-        <w:rPr>
-          <w:rFonts w:ascii="Times New Roman" w:hAnsi="Times New Roman" w:cs="Times New Roman"/>
-        </w:rPr>
-      </w:pPr>
-    </w:p>
-    <w:p>
-      <w:pPr>
-        <w:rPr>
-          <w:rFonts w:ascii="Times New Roman" w:hAnsi="Times New Roman" w:cs="Times New Roman"/>
-        </w:rPr>
-      </w:pPr>
-      <w:r>
-        <w:rPr>
-          <w:rFonts w:ascii="Times New Roman" w:hAnsi="Times New Roman" w:cs="Times New Roman"/>
-        </w:rPr>
-        <w:t>To request a file, after the node is running, enter:</w:t>
-      </w:r>
-    </w:p>
-    <w:p>
-      <w:pPr>
-        <w:rPr>
-          <w:rFonts w:ascii="Times New Roman" w:hAnsi="Times New Roman" w:cs="Times New Roman"/>
-          <w:sz w:val="10"/>
-        </w:rPr>
-      </w:pPr>
-    </w:p>
-    <w:p>
-      <w:pPr>
-        <w:ind w:firstLine="720"/>
-        <w:rPr>
-          <w:rFonts w:ascii="Lucida Console" w:hAnsi="Lucida Console" w:cs="Times New Roman"/>
-          <w:sz w:val="22"/>
-        </w:rPr>
-      </w:pPr>
-      <w:r>
-        <w:rPr>
-          <w:rFonts w:ascii="Lucida Console" w:hAnsi="Lucida Console" w:cs="Times New Roman"/>
-          <w:sz w:val="22"/>
-        </w:rPr>
-        <w:t>GET [filename]</w:t>
-      </w:r>
-      <w:proofErr w:type="gramStart"/>
-      <w:r>
-        <w:rPr>
-          <w:rFonts w:ascii="Lucida Console" w:hAnsi="Lucida Console" w:cs="Times New Roman"/>
-          <w:sz w:val="22"/>
-        </w:rPr>
-        <w:t>;</w:t>
-      </w:r>
-      <w:proofErr w:type="gramEnd"/>
-    </w:p>
-    <w:p>
-      <w:pPr>
-        <w:rPr>
-          <w:rFonts w:ascii="Times New Roman" w:hAnsi="Times New Roman" w:cs="Times New Roman"/>
-          <w:sz w:val="8"/>
-        </w:rPr>
-      </w:pPr>
-    </w:p>
-    <w:p>
-      <w:pPr>
-        <w:rPr>
-          <w:rFonts w:ascii="Times New Roman" w:hAnsi="Times New Roman" w:cs="Times New Roman"/>
-        </w:rPr>
-      </w:pPr>
-      <w:r>
-        <w:rPr>
-          <w:rFonts w:ascii="Times New Roman" w:hAnsi="Times New Roman" w:cs="Times New Roman"/>
-        </w:rPr>
         <w:t>Downloaded files will be saved to the [directory]/files folder.</w:t>
+      </w:r>
+    </w:p>
+    <w:p>
+      <w:pPr>
+        <w:rPr>
+          <w:rFonts w:ascii="Times New Roman" w:hAnsi="Times New Roman" w:cs="Times New Roman"/>
+        </w:rPr>
+      </w:pPr>
+    </w:p>
+    <w:p>
+      <w:pPr>
+        <w:rPr>
+          <w:rFonts w:ascii="Times New Roman" w:hAnsi="Times New Roman" w:cs="Times New Roman"/>
+        </w:rPr>
+      </w:pPr>
+      <w:r>
+        <w:rPr>
+          <w:rFonts w:ascii="Times New Roman" w:hAnsi="Times New Roman" w:cs="Times New Roman"/>
+        </w:rPr>
+        <w:t>To stop the program:</w:t>
+      </w:r>
+    </w:p>
+    <w:p>
+      <w:pPr>
+        <w:rPr>
+          <w:rFonts w:ascii="Times New Roman" w:hAnsi="Times New Roman" w:cs="Times New Roman"/>
+        </w:rPr>
+      </w:pPr>
+      <w:r>
+        <w:rPr>
+          <w:rFonts w:ascii="Times New Roman" w:hAnsi="Times New Roman" w:cs="Times New Roman"/>
+        </w:rPr>
+        <w:t>Enter "QUIT" and then type a keyboard inter</w:t>
+      </w:r>
+      <w:r>
+        <w:rPr>
+          <w:rFonts w:ascii="Times New Roman" w:hAnsi="Times New Roman" w:cs="Times New Roman"/>
+        </w:rPr>
+        <w:t>rupt (Ctrl + C on mac).</w:t>
       </w:r>
     </w:p>
     <w:p>
@@ -1333,6 +1268,71 @@
           <w:rFonts w:ascii="Times New Roman" w:hAnsi="Times New Roman" w:cs="Times New Roman"/>
           <w:b/>
         </w:rPr>
+        <w:t>Gnutella Connect and Gnutella OK</w:t>
+      </w:r>
+    </w:p>
+    <w:p>
+      <w:pPr>
+        <w:ind w:left="720"/>
+        <w:rPr>
+          <w:rFonts w:ascii="Times New Roman" w:hAnsi="Times New Roman" w:cs="Times New Roman"/>
+        </w:rPr>
+      </w:pPr>
+      <w:r>
+        <w:rPr>
+          <w:rFonts w:ascii="Times New Roman" w:hAnsi="Times New Roman" w:cs="Times New Roman"/>
+        </w:rPr>
+        <w:t xml:space="preserve">The Gnutella Connect and Gnutella OK will also include the </w:t>
+      </w:r>
+      <w:r>
+        <w:rPr>
+          <w:rFonts w:ascii="Times New Roman" w:hAnsi="Times New Roman" w:cs="Times New Roman"/>
+        </w:rPr>
+        <w:t xml:space="preserve">message sender’s listening port. The receiver will save its peer’s listening port number for reference. The reason we decided to do this will be discussed in the </w:t>
+      </w:r>
+      <w:r>
+        <w:rPr>
+          <w:rFonts w:ascii="Times New Roman" w:hAnsi="Times New Roman" w:cs="Times New Roman"/>
+          <w:i/>
+        </w:rPr>
+        <w:t>Challenges faced and solutions</w:t>
+      </w:r>
+      <w:r>
+        <w:rPr>
+          <w:rFonts w:ascii="Times New Roman" w:hAnsi="Times New Roman" w:cs="Times New Roman"/>
+          <w:i/>
+        </w:rPr>
+        <w:t>: Redundant TCP connections between two nodes</w:t>
+      </w:r>
+      <w:r>
+        <w:rPr>
+          <w:rFonts w:ascii="Times New Roman" w:hAnsi="Times New Roman" w:cs="Times New Roman"/>
+        </w:rPr>
+        <w:t xml:space="preserve"> section.</w:t>
+      </w:r>
+    </w:p>
+    <w:p>
+      <w:pPr>
+        <w:ind w:left="720"/>
+        <w:rPr>
+          <w:rFonts w:ascii="Times New Roman" w:hAnsi="Times New Roman" w:cs="Times New Roman"/>
+          <w:sz w:val="12"/>
+        </w:rPr>
+      </w:pPr>
+    </w:p>
+    <w:p>
+      <w:pPr>
+        <w:ind w:left="720"/>
+        <w:rPr>
+          <w:rFonts w:ascii="Times New Roman" w:hAnsi="Times New Roman" w:cs="Times New Roman"/>
+          <w:b/>
+        </w:rPr>
+      </w:pPr>
+      <w:r>
+        <w:rPr>
+          <w:rFonts w:ascii="Times New Roman" w:hAnsi="Times New Roman" w:cs="Times New Roman"/>
+          <w:b/>
+        </w:rPr>
         <w:t xml:space="preserve">Message formats </w:t>
       </w:r>
     </w:p>
@@ -1395,21 +1395,7 @@
         <w:rPr>
           <w:rFonts w:ascii="Times New Roman" w:hAnsi="Times New Roman" w:cs="Times New Roman"/>
         </w:rPr>
-        <w:t xml:space="preserve"> look as follows: [</w:t>
-      </w:r>
-      <w:proofErr w:type="spellStart"/>
-      <w:r>
-        <w:rPr>
-          <w:rFonts w:ascii="Times New Roman" w:hAnsi="Times New Roman" w:cs="Times New Roman"/>
-        </w:rPr>
-        <w:t>msgID</w:t>
-      </w:r>
-      <w:proofErr w:type="spellEnd"/>
-      <w:r>
-        <w:rPr>
-          <w:rFonts w:ascii="Times New Roman" w:hAnsi="Times New Roman" w:cs="Times New Roman"/>
-        </w:rPr>
-        <w:t>]&amp;[</w:t>
+        <w:t xml:space="preserve"> look as follows: [msgID]&amp;[</w:t>
       </w:r>
       <w:r>
         <w:rPr>
@@ -1427,21 +1413,7 @@
         <w:rPr>
           <w:rFonts w:ascii="Times New Roman" w:hAnsi="Times New Roman" w:cs="Times New Roman"/>
         </w:rPr>
-        <w:t>&amp;[</w:t>
-      </w:r>
-      <w:proofErr w:type="spellStart"/>
-      <w:r>
-        <w:rPr>
-          <w:rFonts w:ascii="Times New Roman" w:hAnsi="Times New Roman" w:cs="Times New Roman"/>
-        </w:rPr>
-        <w:t>ttl</w:t>
-      </w:r>
-      <w:proofErr w:type="spellEnd"/>
-      <w:r>
-        <w:rPr>
-          <w:rFonts w:ascii="Times New Roman" w:hAnsi="Times New Roman" w:cs="Times New Roman"/>
-        </w:rPr>
-        <w:t>]&amp;</w:t>
+        <w:t>&amp;[ttl]&amp;</w:t>
       </w:r>
       <w:r>
         <w:rPr>
@@ -1555,43 +1527,6 @@
     </w:p>
     <w:p>
       <w:pPr>
-        <w:ind w:left="720"/>
-        <w:rPr>
-          <w:rFonts w:ascii="Times New Roman" w:hAnsi="Times New Roman" w:cs="Times New Roman"/>
-          <w:sz w:val="12"/>
-        </w:rPr>
-      </w:pPr>
-    </w:p>
-    <w:p>
-      <w:pPr>
-        <w:ind w:left="720"/>
-        <w:rPr>
-          <w:rFonts w:ascii="Times New Roman" w:hAnsi="Times New Roman" w:cs="Times New Roman"/>
-          <w:sz w:val="12"/>
-        </w:rPr>
-      </w:pPr>
-    </w:p>
-    <w:p>
-      <w:pPr>
-        <w:ind w:left="720"/>
-        <w:rPr>
-          <w:rFonts w:ascii="Times New Roman" w:hAnsi="Times New Roman" w:cs="Times New Roman"/>
-          <w:sz w:val="12"/>
-        </w:rPr>
-      </w:pPr>
-    </w:p>
-    <w:p>
-      <w:pPr>
-        <w:ind w:left="720"/>
-        <w:rPr>
-          <w:rFonts w:ascii="Times New Roman" w:hAnsi="Times New Roman" w:cs="Times New Roman"/>
-          <w:sz w:val="12"/>
-        </w:rPr>
-      </w:pPr>
-    </w:p>
-    <w:p>
-      <w:pPr>
-        <w:ind w:left="720"/>
         <w:rPr>
           <w:rFonts w:ascii="Times New Roman" w:hAnsi="Times New Roman" w:cs="Times New Roman"/>
           <w:sz w:val="12"/>
@@ -1852,7 +1787,6 @@
           <w:b/>
         </w:rPr>
       </w:pPr>
-      <w:proofErr w:type="spellStart"/>
       <w:r>
         <w:rPr>
           <w:rFonts w:ascii="Times New Roman" w:hAnsi="Times New Roman" w:cs="Times New Roman"/>
@@ -1860,7 +1794,6 @@
         </w:rPr>
         <w:t>QueryHit</w:t>
       </w:r>
-      <w:proofErr w:type="spellEnd"/>
     </w:p>
     <w:p>
       <w:pPr>
@@ -1947,6 +1880,22 @@
         </w:rPr>
         <w:t>We decided that implementing push to get around firewalls was unnecessary because our implementation should be used within a single network (on the same router or even on the same computer). When our group tried testing through a normal network, we could not find the IP of our actual computers; our router’s public IP was always returned instead. Thus, connections between computers using different routers could not be made because the given IP could not identify the computer behind the router. Thus, firewalls were not an issue under our test cases—which made push unnecessary to implement.</w:t>
       </w:r>
+    </w:p>
+    <w:p>
+      <w:pPr>
+        <w:pStyle w:val="ListParagraph"/>
+        <w:rPr>
+          <w:rFonts w:ascii="Times New Roman" w:hAnsi="Times New Roman" w:cs="Times New Roman"/>
+        </w:rPr>
+      </w:pPr>
+    </w:p>
+    <w:p>
+      <w:pPr>
+        <w:pStyle w:val="ListParagraph"/>
+        <w:rPr>
+          <w:rFonts w:ascii="Times New Roman" w:hAnsi="Times New Roman" w:cs="Times New Roman"/>
+        </w:rPr>
+      </w:pPr>
     </w:p>
     <w:p>
       <w:pPr>
@@ -2001,53 +1950,11 @@
         <w:rPr>
           <w:rFonts w:ascii="Times New Roman" w:hAnsi="Times New Roman" w:cs="Times New Roman"/>
         </w:rPr>
-        <w:t xml:space="preserve">Some of these values may need to be changed based off of network topology, network speeds, amount requests and traffic, </w:t>
-      </w:r>
-      <w:proofErr w:type="spellStart"/>
-      <w:r>
-        <w:rPr>
-          <w:rFonts w:ascii="Times New Roman" w:hAnsi="Times New Roman" w:cs="Times New Roman"/>
-        </w:rPr>
-        <w:t>etc</w:t>
-      </w:r>
-      <w:proofErr w:type="spellEnd"/>
-      <w:r>
-        <w:rPr>
-          <w:rFonts w:ascii="Times New Roman" w:hAnsi="Times New Roman" w:cs="Times New Roman"/>
-        </w:rPr>
-        <w:t>…</w:t>
-      </w:r>
-    </w:p>
-    <w:p>
-      <w:pPr>
-        <w:pStyle w:val="ListParagraph"/>
-        <w:rPr>
-          <w:rFonts w:ascii="Times New Roman" w:hAnsi="Times New Roman" w:cs="Times New Roman"/>
-          <w:sz w:val="12"/>
-        </w:rPr>
-      </w:pPr>
-    </w:p>
-    <w:p>
-      <w:pPr>
-        <w:pStyle w:val="ListParagraph"/>
-        <w:rPr>
-          <w:rFonts w:ascii="Times New Roman" w:hAnsi="Times New Roman" w:cs="Times New Roman"/>
-          <w:sz w:val="12"/>
-        </w:rPr>
-      </w:pPr>
-    </w:p>
-    <w:p>
-      <w:pPr>
-        <w:pStyle w:val="ListParagraph"/>
-        <w:rPr>
-          <w:rFonts w:ascii="Times New Roman" w:hAnsi="Times New Roman" w:cs="Times New Roman"/>
-          <w:sz w:val="12"/>
-        </w:rPr>
-      </w:pPr>
-    </w:p>
-    <w:p>
-      <w:pPr>
-        <w:pStyle w:val="ListParagraph"/>
+        <w:t>Some of these values may need to be changed based off of network topology, network speeds, amount requests and traffic, etc…</w:t>
+      </w:r>
+    </w:p>
+    <w:p>
+      <w:pPr>
         <w:rPr>
           <w:rFonts w:ascii="Times New Roman" w:hAnsi="Times New Roman" w:cs="Times New Roman"/>
           <w:sz w:val="12"/>
@@ -2079,8 +1986,6 @@
           <w:rFonts w:ascii="Times New Roman" w:hAnsi="Times New Roman" w:cs="Times New Roman"/>
         </w:rPr>
       </w:pPr>
-      <w:proofErr w:type="spellStart"/>
-      <w:proofErr w:type="gramStart"/>
       <w:r>
         <w:rPr>
           <w:rFonts w:ascii="Times New Roman" w:hAnsi="Times New Roman" w:cs="Times New Roman"/>
@@ -2090,8 +1995,6 @@
         </w:rPr>
         <w:t>msgTimeout</w:t>
       </w:r>
-      <w:proofErr w:type="spellEnd"/>
-      <w:proofErr w:type="gramEnd"/>
       <w:r>
         <w:rPr>
           <w:rFonts w:ascii="Times New Roman" w:hAnsi="Times New Roman" w:cs="Times New Roman"/>
@@ -2102,21 +2005,7 @@
         <w:rPr>
           <w:rFonts w:ascii="Times New Roman" w:hAnsi="Times New Roman" w:cs="Times New Roman"/>
         </w:rPr>
-        <w:t xml:space="preserve">the lifetime of a message ID in seconds. If a message ID has not been seen within the </w:t>
-      </w:r>
-      <w:proofErr w:type="spellStart"/>
-      <w:r>
-        <w:rPr>
-          <w:rFonts w:ascii="Times New Roman" w:hAnsi="Times New Roman" w:cs="Times New Roman"/>
-        </w:rPr>
-        <w:t>msgTimeout</w:t>
-      </w:r>
-      <w:proofErr w:type="spellEnd"/>
-      <w:r>
-        <w:rPr>
-          <w:rFonts w:ascii="Times New Roman" w:hAnsi="Times New Roman" w:cs="Times New Roman"/>
-        </w:rPr>
-        <w:t xml:space="preserve"> number</w:t>
+        <w:t>the lifetime of a message ID in seconds. If a message ID has not been seen within the msgTimeout number</w:t>
       </w:r>
       <w:r>
         <w:rPr>
@@ -2221,21 +2110,7 @@
         <w:rPr>
           <w:rFonts w:ascii="Times New Roman" w:hAnsi="Times New Roman" w:cs="Times New Roman"/>
         </w:rPr>
-        <w:t xml:space="preserve"> the probability, in percent, that the node should attempt to connect to another node if the number of connections is under MIN_CONNS. (</w:t>
-      </w:r>
-      <w:proofErr w:type="gramStart"/>
-      <w:r>
-        <w:rPr>
-          <w:rFonts w:ascii="Times New Roman" w:hAnsi="Times New Roman" w:cs="Times New Roman"/>
-        </w:rPr>
-        <w:t>e</w:t>
-      </w:r>
-      <w:proofErr w:type="gramEnd"/>
-      <w:r>
-        <w:rPr>
-          <w:rFonts w:ascii="Times New Roman" w:hAnsi="Times New Roman" w:cs="Times New Roman"/>
-        </w:rPr>
-        <w:t>.g.: 50)</w:t>
+        <w:t xml:space="preserve"> the probability, in percent, that the node should attempt to connect to another node if the number of connections is under MIN_CONNS. (e.g.: 50)</w:t>
       </w:r>
     </w:p>
     <w:p>
@@ -2268,21 +2143,7 @@
         <w:rPr>
           <w:rFonts w:ascii="Times New Roman" w:hAnsi="Times New Roman" w:cs="Times New Roman"/>
         </w:rPr>
-        <w:t xml:space="preserve"> the probability, in percent, that the node should attempt to connect to another node if the number of connections is over MIN_CONNS but under MAX_CONNS. (</w:t>
-      </w:r>
-      <w:proofErr w:type="gramStart"/>
-      <w:r>
-        <w:rPr>
-          <w:rFonts w:ascii="Times New Roman" w:hAnsi="Times New Roman" w:cs="Times New Roman"/>
-        </w:rPr>
-        <w:t>e</w:t>
-      </w:r>
-      <w:proofErr w:type="gramEnd"/>
-      <w:r>
-        <w:rPr>
-          <w:rFonts w:ascii="Times New Roman" w:hAnsi="Times New Roman" w:cs="Times New Roman"/>
-        </w:rPr>
-        <w:t>.g.: 10)</w:t>
+        <w:t xml:space="preserve"> the probability, in percent, that the node should attempt to connect to another node if the number of connections is over MIN_CONNS but under MAX_CONNS. (e.g.: 10)</w:t>
       </w:r>
     </w:p>
     <w:p>
@@ -2415,6 +2276,195 @@
       <w:pPr>
         <w:rPr>
           <w:rFonts w:ascii="Times New Roman" w:hAnsi="Times New Roman" w:cs="Times New Roman"/>
+          <w:b/>
+        </w:rPr>
+      </w:pPr>
+      <w:r>
+        <w:rPr>
+          <w:rFonts w:ascii="Times New Roman" w:hAnsi="Times New Roman" w:cs="Times New Roman"/>
+          <w:b/>
+        </w:rPr>
+        <w:t>Handling output and user input</w:t>
+      </w:r>
+      <w:bookmarkStart w:id="0" w:name="_GoBack"/>
+      <w:bookmarkEnd w:id="0"/>
+    </w:p>
+    <w:p>
+      <w:pPr>
+        <w:rPr>
+          <w:rFonts w:ascii="Times New Roman" w:hAnsi="Times New Roman" w:cs="Times New Roman"/>
+        </w:rPr>
+      </w:pPr>
+      <w:r>
+        <w:rPr>
+          <w:rFonts w:ascii="Times New Roman" w:hAnsi="Times New Roman" w:cs="Times New Roman"/>
+        </w:rPr>
+        <w:t>Initially, we were not sure how to implement user interaction so the user could see what the client was doing and request files at the same time. Our first thought was to write the output to the terminal and take requests from a file that the client would periodically check for changes. However, this solution seemed like it could be quite buggy or possibly exploitable. We also disliked the thought of writing output to a file because then we could not see what the node was doing in real time. Fortunately, we found the UNIX tail command and its –f option that constantly reads the changes to the end of a file</w:t>
+      </w:r>
+      <w:r>
+        <w:rPr>
+          <w:rFonts w:ascii="Times New Roman" w:hAnsi="Times New Roman" w:cs="Times New Roman"/>
+        </w:rPr>
+        <w:t xml:space="preserve"> and prints it to the terminal.</w:t>
+      </w:r>
+    </w:p>
+    <w:p>
+      <w:pPr>
+        <w:rPr>
+          <w:rFonts w:ascii="Times New Roman" w:hAnsi="Times New Roman" w:cs="Times New Roman"/>
+          <w:b/>
+          <w:sz w:val="12"/>
+        </w:rPr>
+      </w:pPr>
+    </w:p>
+    <w:p>
+      <w:pPr>
+        <w:rPr>
+          <w:rFonts w:ascii="Times New Roman" w:hAnsi="Times New Roman" w:cs="Times New Roman"/>
+          <w:b/>
+        </w:rPr>
+      </w:pPr>
+      <w:r>
+        <w:rPr>
+          <w:rFonts w:ascii="Times New Roman" w:hAnsi="Times New Roman" w:cs="Times New Roman"/>
+          <w:b/>
+        </w:rPr>
+        <w:t>Serving files</w:t>
+      </w:r>
+    </w:p>
+    <w:p>
+      <w:pPr>
+        <w:rPr>
+          <w:rFonts w:ascii="Times New Roman" w:hAnsi="Times New Roman" w:cs="Times New Roman"/>
+        </w:rPr>
+      </w:pPr>
+      <w:r>
+        <w:rPr>
+          <w:rFonts w:ascii="Times New Roman" w:hAnsi="Times New Roman" w:cs="Times New Roman"/>
+        </w:rPr>
+        <w:t>At first, we</w:t>
+      </w:r>
+      <w:r>
+        <w:rPr>
+          <w:rFonts w:ascii="Times New Roman" w:hAnsi="Times New Roman" w:cs="Times New Roman"/>
+        </w:rPr>
+        <w:t xml:space="preserve"> were unsure how we would transfer files between nodes. After some research into Twisted, we realized we could set up a simple HTTP server for each node with one of Twisted’s libraries </w:t>
+      </w:r>
+      <w:r>
+        <w:rPr>
+          <w:rFonts w:ascii="Times New Roman" w:hAnsi="Times New Roman" w:cs="Times New Roman"/>
+        </w:rPr>
+        <w:t>and have it</w:t>
+      </w:r>
+      <w:r>
+        <w:rPr>
+          <w:rFonts w:ascii="Times New Roman" w:hAnsi="Times New Roman" w:cs="Times New Roman"/>
+        </w:rPr>
+        <w:t xml:space="preserve"> serve files </w:t>
+      </w:r>
+      <w:r>
+        <w:rPr>
+          <w:rFonts w:ascii="Times New Roman" w:hAnsi="Times New Roman" w:cs="Times New Roman"/>
+        </w:rPr>
+        <w:t>as a webserver would.</w:t>
+      </w:r>
+      <w:r>
+        <w:rPr>
+          <w:rFonts w:ascii="Times New Roman" w:hAnsi="Times New Roman" w:cs="Times New Roman"/>
+        </w:rPr>
+        <w:t xml:space="preserve"> </w:t>
+      </w:r>
+    </w:p>
+    <w:p>
+      <w:pPr>
+        <w:rPr>
+          <w:rFonts w:ascii="Times New Roman" w:hAnsi="Times New Roman" w:cs="Times New Roman"/>
+          <w:sz w:val="12"/>
+        </w:rPr>
+      </w:pPr>
+    </w:p>
+    <w:p>
+      <w:pPr>
+        <w:rPr>
+          <w:rFonts w:ascii="Times New Roman" w:hAnsi="Times New Roman" w:cs="Times New Roman"/>
+          <w:b/>
+        </w:rPr>
+      </w:pPr>
+      <w:r>
+        <w:rPr>
+          <w:rFonts w:ascii="Times New Roman" w:hAnsi="Times New Roman" w:cs="Times New Roman"/>
+          <w:b/>
+        </w:rPr>
+        <w:t>Send buffer issues</w:t>
+      </w:r>
+    </w:p>
+    <w:p>
+      <w:pPr>
+        <w:ind w:firstLine="720"/>
+        <w:rPr>
+          <w:rFonts w:ascii="Times New Roman" w:hAnsi="Times New Roman" w:cs="Times New Roman"/>
+        </w:rPr>
+      </w:pPr>
+      <w:r>
+        <w:rPr>
+          <w:rFonts w:ascii="Times New Roman" w:hAnsi="Times New Roman" w:cs="Times New Roman"/>
+        </w:rPr>
+        <w:t>After tests with more nodes, the number of pings and pongs at any given time increased. Since many of the nodes were on the same computer, messages were sent between them very quickly. After a few tests, we noticed that despite Twisted’s event-driven nature, the listening port would sometimes read multiple messages in as a single line; this problem messed up the message parsing and handling. To fix this, we simply added a delimiter (‘;’</w:t>
+      </w:r>
+      <w:r>
+        <w:rPr>
+          <w:rFonts w:ascii="Times New Roman" w:hAnsi="Times New Roman" w:cs="Times New Roman"/>
+        </w:rPr>
+        <w:t>) after each message and split the incoming messages on the ‘;’ character and handled each separately.</w:t>
+      </w:r>
+    </w:p>
+    <w:p>
+      <w:pPr>
+        <w:rPr>
+          <w:rFonts w:ascii="Times New Roman" w:hAnsi="Times New Roman" w:cs="Times New Roman"/>
+          <w:sz w:val="12"/>
+        </w:rPr>
+      </w:pPr>
+    </w:p>
+    <w:p>
+      <w:pPr>
+        <w:rPr>
+          <w:rFonts w:ascii="Times New Roman" w:hAnsi="Times New Roman" w:cs="Times New Roman"/>
+          <w:b/>
+        </w:rPr>
+      </w:pPr>
+      <w:r>
+        <w:rPr>
+          <w:rFonts w:ascii="Times New Roman" w:hAnsi="Times New Roman" w:cs="Times New Roman"/>
+          <w:b/>
+        </w:rPr>
+        <w:t>Redundant TCP connections between two nodes</w:t>
+      </w:r>
+    </w:p>
+    <w:p>
+      <w:pPr>
+        <w:ind w:firstLine="720"/>
+        <w:rPr>
+          <w:rFonts w:ascii="Times New Roman" w:hAnsi="Times New Roman" w:cs="Times New Roman"/>
+        </w:rPr>
+      </w:pPr>
+      <w:r>
+        <w:rPr>
+          <w:rFonts w:ascii="Times New Roman" w:hAnsi="Times New Roman" w:cs="Times New Roman"/>
+        </w:rPr>
+        <w:t xml:space="preserve">Because each node is comprised of more than one port, checking whether or not a certain node was already connected to did not always work. Naturally, we take the IP and port numbers from the pong messages and save them. Afterwards, we check if the receiver was already connected to the node that sent the pong message and remove the pong-sender’s info from the list of possible new connections. </w:t>
+      </w:r>
+      <w:r>
+        <w:rPr>
+          <w:rFonts w:ascii="Times New Roman" w:hAnsi="Times New Roman" w:cs="Times New Roman"/>
+        </w:rPr>
+        <w:t xml:space="preserve">However, node A would often mistakenly believe that its connection to node B, which used a different port number from its listening port to connect to node A, was from a different node because its port number did not match its listening port. Thus, node A would make a new connection to node B through B’s listening port. If B saw a pong from one of its other port’s it could even mistakenly connect to itself. </w:t>
+      </w:r>
+    </w:p>
+    <w:p>
+      <w:pPr>
+        <w:rPr>
+          <w:rFonts w:ascii="Times New Roman" w:hAnsi="Times New Roman" w:cs="Times New Roman"/>
         </w:rPr>
       </w:pPr>
       <w:r>
@@ -2422,84 +2472,74 @@
           <w:rFonts w:ascii="Times New Roman" w:hAnsi="Times New Roman" w:cs="Times New Roman"/>
         </w:rPr>
         <w:tab/>
-        <w:t>Connections Issues</w:t>
-      </w:r>
-    </w:p>
-    <w:p>
-      <w:pPr>
-        <w:tabs>
-          <w:tab w:val="left" w:pos="720"/>
-          <w:tab w:val="left" w:pos="1440"/>
-          <w:tab w:val="left" w:pos="2160"/>
-          <w:tab w:val="left" w:pos="2880"/>
-          <w:tab w:val="left" w:pos="5297"/>
-        </w:tabs>
-        <w:rPr>
-          <w:rFonts w:ascii="Times New Roman" w:hAnsi="Times New Roman" w:cs="Times New Roman"/>
-        </w:rPr>
-      </w:pPr>
-      <w:bookmarkStart w:id="0" w:name="_GoBack"/>
+        <w:t>To remedy this situation, when a node sends a GNUTELLA CONNECT or GNUTELLA OK, it also includes its listening port number. The instance of the gnutella protocol run on each port wou</w:t>
+      </w:r>
+      <w:r>
+        <w:rPr>
+          <w:rFonts w:ascii="Times New Roman" w:hAnsi="Times New Roman" w:cs="Times New Roman"/>
+        </w:rPr>
+        <w:t>ld save this port number and correctly remove the information of the nodes it is already connected to from the list of viable</w:t>
+      </w:r>
+      <w:r>
+        <w:rPr>
+          <w:rFonts w:ascii="Times New Roman" w:hAnsi="Times New Roman" w:cs="Times New Roman"/>
+        </w:rPr>
+        <w:t xml:space="preserve"> new</w:t>
+      </w:r>
+      <w:r>
+        <w:rPr>
+          <w:rFonts w:ascii="Times New Roman" w:hAnsi="Times New Roman" w:cs="Times New Roman"/>
+        </w:rPr>
+        <w:t xml:space="preserve"> connections.</w:t>
+      </w:r>
+    </w:p>
+    <w:p>
+      <w:pPr>
+        <w:rPr>
+          <w:rFonts w:ascii="Times New Roman" w:hAnsi="Times New Roman" w:cs="Times New Roman"/>
+          <w:sz w:val="12"/>
+        </w:rPr>
+      </w:pPr>
+    </w:p>
+    <w:p>
+      <w:pPr>
+        <w:rPr>
+          <w:rFonts w:ascii="Times New Roman" w:hAnsi="Times New Roman" w:cs="Times New Roman"/>
+          <w:b/>
+        </w:rPr>
+      </w:pPr>
+      <w:r>
+        <w:rPr>
+          <w:rFonts w:ascii="Times New Roman" w:hAnsi="Times New Roman" w:cs="Times New Roman"/>
+          <w:b/>
+        </w:rPr>
+        <w:t>IP issues</w:t>
+      </w:r>
+    </w:p>
+    <w:p>
+      <w:pPr>
+        <w:rPr>
+          <w:rFonts w:ascii="Times New Roman" w:hAnsi="Times New Roman" w:cs="Times New Roman"/>
+        </w:rPr>
+      </w:pPr>
       <w:r>
         <w:rPr>
           <w:rFonts w:ascii="Times New Roman" w:hAnsi="Times New Roman" w:cs="Times New Roman"/>
         </w:rPr>
         <w:tab/>
-        <w:t>Picking</w:t>
-      </w:r>
-      <w:r>
-        <w:rPr>
-          <w:rFonts w:ascii="Times New Roman" w:hAnsi="Times New Roman" w:cs="Times New Roman"/>
-        </w:rPr>
-        <w:t xml:space="preserve"> the right factory</w:t>
-      </w:r>
-      <w:r>
-        <w:rPr>
-          <w:rFonts w:ascii="Times New Roman" w:hAnsi="Times New Roman" w:cs="Times New Roman"/>
-        </w:rPr>
-        <w:tab/>
-      </w:r>
-    </w:p>
-    <w:bookmarkEnd w:id="0"/>
-    <w:p>
-      <w:pPr>
-        <w:rPr>
-          <w:rFonts w:ascii="Times New Roman" w:hAnsi="Times New Roman" w:cs="Times New Roman"/>
-        </w:rPr>
-      </w:pPr>
-      <w:r>
-        <w:rPr>
-          <w:rFonts w:ascii="Times New Roman" w:hAnsi="Times New Roman" w:cs="Times New Roman"/>
-        </w:rPr>
-        <w:tab/>
-        <w:t>Serving files</w:t>
-      </w:r>
-    </w:p>
-    <w:p>
-      <w:pPr>
-        <w:rPr>
-          <w:rFonts w:ascii="Times New Roman" w:hAnsi="Times New Roman" w:cs="Times New Roman"/>
-        </w:rPr>
-      </w:pPr>
-      <w:r>
-        <w:rPr>
-          <w:rFonts w:ascii="Times New Roman" w:hAnsi="Times New Roman" w:cs="Times New Roman"/>
-        </w:rPr>
-        <w:tab/>
-        <w:t>Send buffer issues</w:t>
-      </w:r>
-    </w:p>
-    <w:p>
-      <w:pPr>
-        <w:rPr>
-          <w:rFonts w:ascii="Times New Roman" w:hAnsi="Times New Roman" w:cs="Times New Roman"/>
-        </w:rPr>
-      </w:pPr>
-      <w:r>
-        <w:rPr>
-          <w:rFonts w:ascii="Times New Roman" w:hAnsi="Times New Roman" w:cs="Times New Roman"/>
-        </w:rPr>
-        <w:tab/>
-        <w:t>IP issues</w:t>
+        <w:t>We could not figure out how to connect to clients on different networks. Each IP address that we tried to use did not match up to the actual machine’s IP—instead, it was the IP of a router that did not know which computer to forward the information and connection to. As mentioned earlier, however, our program runs fine if all the computers are on the same router and uses the IP addresses of each computer within the router’s network.  Unfortunately</w:t>
+      </w:r>
+      <w:r>
+        <w:rPr>
+          <w:rFonts w:ascii="Times New Roman" w:hAnsi="Times New Roman" w:cs="Times New Roman"/>
+        </w:rPr>
+        <w:t xml:space="preserve">, we could not find a solution </w:t>
+      </w:r>
+      <w:r>
+        <w:rPr>
+          <w:rFonts w:ascii="Times New Roman" w:hAnsi="Times New Roman" w:cs="Times New Roman"/>
+        </w:rPr>
+        <w:t>to this problem.</w:t>
       </w:r>
     </w:p>
     <w:sectPr>
@@ -3566,7 +3606,7 @@
 </file>
 
 <file path=customXml/itemProps1.xml><?xml version="1.0" encoding="utf-8"?>
-<ds:datastoreItem xmlns:ds="http://schemas.openxmlformats.org/officeDocument/2006/customXml" ds:itemID="{7101C9AC-90F1-7D4C-88E5-0D9B1695F435}">
+<ds:datastoreItem xmlns:ds="http://schemas.openxmlformats.org/officeDocument/2006/customXml" ds:itemID="{73FD4D02-CFF9-8643-A3FA-03E325BFC524}">
   <ds:schemaRefs>
     <ds:schemaRef ds:uri="http://schemas.openxmlformats.org/officeDocument/2006/bibliography"/>
   </ds:schemaRefs>

</xml_diff>